<commit_message>
Add support for 3x3 scenes
</commit_message>
<xml_diff>
--- a/DialogueImplementationTool.Tests/Document/Examples/[Locked] Brina Cross City Scenes.docx
+++ b/DialogueImplementationTool.Tests/Document/Examples/[Locked] Brina Cross City Scenes.docx
@@ -597,7 +597,7 @@
       <w:pPr>
         <w:numPr>
           <w:ilvl w:val="0"/>
-          <w:numId w:val="7"/>
+          <w:numId w:val="11"/>
         </w:numPr>
       </w:pPr>
       <w:proofErr w:type="spellStart"/>
@@ -613,7 +613,7 @@
       <w:pPr>
         <w:numPr>
           <w:ilvl w:val="1"/>
-          <w:numId w:val="8"/>
+          <w:numId w:val="11"/>
         </w:numPr>
       </w:pPr>
       <w:proofErr w:type="spellStart"/>
@@ -629,7 +629,7 @@
       <w:pPr>
         <w:numPr>
           <w:ilvl w:val="1"/>
-          <w:numId w:val="8"/>
+          <w:numId w:val="11"/>
         </w:numPr>
       </w:pPr>
       <w:r>
@@ -640,7 +640,7 @@
       <w:pPr>
         <w:numPr>
           <w:ilvl w:val="0"/>
-          <w:numId w:val="7"/>
+          <w:numId w:val="11"/>
         </w:numPr>
       </w:pPr>
       <w:proofErr w:type="spellStart"/>
@@ -656,7 +656,7 @@
       <w:pPr>
         <w:numPr>
           <w:ilvl w:val="1"/>
-          <w:numId w:val="9"/>
+          <w:numId w:val="11"/>
         </w:numPr>
       </w:pPr>
       <w:r>
@@ -682,7 +682,7 @@
       <w:pPr>
         <w:numPr>
           <w:ilvl w:val="1"/>
-          <w:numId w:val="9"/>
+          <w:numId w:val="11"/>
         </w:numPr>
       </w:pPr>
       <w:r>
@@ -693,7 +693,7 @@
       <w:pPr>
         <w:numPr>
           <w:ilvl w:val="0"/>
-          <w:numId w:val="7"/>
+          <w:numId w:val="11"/>
         </w:numPr>
       </w:pPr>
       <w:proofErr w:type="spellStart"/>
@@ -709,7 +709,7 @@
       <w:pPr>
         <w:numPr>
           <w:ilvl w:val="1"/>
-          <w:numId w:val="10"/>
+          <w:numId w:val="11"/>
         </w:numPr>
       </w:pPr>
       <w:r>
@@ -720,18 +720,26 @@
       <w:pPr>
         <w:numPr>
           <w:ilvl w:val="1"/>
-          <w:numId w:val="10"/>
+          <w:numId w:val="11"/>
         </w:numPr>
       </w:pPr>
       <w:r>
-        <w:t>I can try to help you, but you have to trust me.</w:t>
+        <w:t xml:space="preserve">I can try to help you, but you </w:t>
+      </w:r>
+      <w:proofErr w:type="gramStart"/>
+      <w:r>
+        <w:t>have to</w:t>
+      </w:r>
+      <w:proofErr w:type="gramEnd"/>
+      <w:r>
+        <w:t xml:space="preserve"> trust me.</w:t>
       </w:r>
     </w:p>
     <w:p>
       <w:pPr>
         <w:numPr>
           <w:ilvl w:val="1"/>
-          <w:numId w:val="10"/>
+          <w:numId w:val="11"/>
         </w:numPr>
         <w:rPr>
           <w:b/>
@@ -1668,6 +1676,119 @@
     </w:lvl>
   </w:abstractNum>
   <w:abstractNum w:abstractNumId="6" w15:restartNumberingAfterBreak="0">
+    <w:nsid w:val="405B3610"/>
+    <w:multiLevelType w:val="multilevel"/>
+    <w:tmpl w:val="75247D72"/>
+    <w:lvl w:ilvl="0">
+      <w:start w:val="1"/>
+      <w:numFmt w:val="decimal"/>
+      <w:lvlText w:val="%1."/>
+      <w:lvlJc w:val="right"/>
+      <w:pPr>
+        <w:ind w:left="1440" w:hanging="360"/>
+      </w:pPr>
+      <w:rPr>
+        <w:u w:val="none"/>
+      </w:rPr>
+    </w:lvl>
+    <w:lvl w:ilvl="1">
+      <w:start w:val="1"/>
+      <w:numFmt w:val="bullet"/>
+      <w:lvlText w:val=""/>
+      <w:lvlJc w:val="left"/>
+      <w:pPr>
+        <w:ind w:left="2160" w:hanging="360"/>
+      </w:pPr>
+      <w:rPr>
+        <w:rFonts w:ascii="Symbol" w:hAnsi="Symbol" w:hint="default"/>
+      </w:rPr>
+    </w:lvl>
+    <w:lvl w:ilvl="2">
+      <w:start w:val="1"/>
+      <w:numFmt w:val="decimal"/>
+      <w:lvlText w:val="%1.%2.%3."/>
+      <w:lvlJc w:val="right"/>
+      <w:pPr>
+        <w:ind w:left="2880" w:hanging="360"/>
+      </w:pPr>
+      <w:rPr>
+        <w:u w:val="none"/>
+      </w:rPr>
+    </w:lvl>
+    <w:lvl w:ilvl="3">
+      <w:start w:val="1"/>
+      <w:numFmt w:val="decimal"/>
+      <w:lvlText w:val="%1.%2.%3.%4."/>
+      <w:lvlJc w:val="right"/>
+      <w:pPr>
+        <w:ind w:left="3600" w:hanging="360"/>
+      </w:pPr>
+      <w:rPr>
+        <w:u w:val="none"/>
+      </w:rPr>
+    </w:lvl>
+    <w:lvl w:ilvl="4">
+      <w:start w:val="1"/>
+      <w:numFmt w:val="decimal"/>
+      <w:lvlText w:val="%1.%2.%3.%4.%5."/>
+      <w:lvlJc w:val="right"/>
+      <w:pPr>
+        <w:ind w:left="4320" w:hanging="360"/>
+      </w:pPr>
+      <w:rPr>
+        <w:u w:val="none"/>
+      </w:rPr>
+    </w:lvl>
+    <w:lvl w:ilvl="5">
+      <w:start w:val="1"/>
+      <w:numFmt w:val="decimal"/>
+      <w:lvlText w:val="%1.%2.%3.%4.%5.%6."/>
+      <w:lvlJc w:val="right"/>
+      <w:pPr>
+        <w:ind w:left="5040" w:hanging="360"/>
+      </w:pPr>
+      <w:rPr>
+        <w:u w:val="none"/>
+      </w:rPr>
+    </w:lvl>
+    <w:lvl w:ilvl="6">
+      <w:start w:val="1"/>
+      <w:numFmt w:val="decimal"/>
+      <w:lvlText w:val="%1.%2.%3.%4.%5.%6.%7."/>
+      <w:lvlJc w:val="right"/>
+      <w:pPr>
+        <w:ind w:left="5760" w:hanging="360"/>
+      </w:pPr>
+      <w:rPr>
+        <w:u w:val="none"/>
+      </w:rPr>
+    </w:lvl>
+    <w:lvl w:ilvl="7">
+      <w:start w:val="1"/>
+      <w:numFmt w:val="decimal"/>
+      <w:lvlText w:val="%1.%2.%3.%4.%5.%6.%7.%8."/>
+      <w:lvlJc w:val="right"/>
+      <w:pPr>
+        <w:ind w:left="6480" w:hanging="360"/>
+      </w:pPr>
+      <w:rPr>
+        <w:u w:val="none"/>
+      </w:rPr>
+    </w:lvl>
+    <w:lvl w:ilvl="8">
+      <w:start w:val="1"/>
+      <w:numFmt w:val="decimal"/>
+      <w:lvlText w:val="%1.%2.%3.%4.%5.%6.%7.%8.%9."/>
+      <w:lvlJc w:val="right"/>
+      <w:pPr>
+        <w:ind w:left="7200" w:hanging="360"/>
+      </w:pPr>
+      <w:rPr>
+        <w:u w:val="none"/>
+      </w:rPr>
+    </w:lvl>
+  </w:abstractNum>
+  <w:abstractNum w:abstractNumId="7" w15:restartNumberingAfterBreak="0">
     <w:nsid w:val="426F6A47"/>
     <w:multiLevelType w:val="multilevel"/>
     <w:tmpl w:val="E0862080"/>
@@ -1780,7 +1901,7 @@
       </w:rPr>
     </w:lvl>
   </w:abstractNum>
-  <w:abstractNum w:abstractNumId="7" w15:restartNumberingAfterBreak="0">
+  <w:abstractNum w:abstractNumId="8" w15:restartNumberingAfterBreak="0">
     <w:nsid w:val="4DAA3B06"/>
     <w:multiLevelType w:val="multilevel"/>
     <w:tmpl w:val="75247D72"/>
@@ -1893,7 +2014,7 @@
       </w:rPr>
     </w:lvl>
   </w:abstractNum>
-  <w:abstractNum w:abstractNumId="8" w15:restartNumberingAfterBreak="0">
+  <w:abstractNum w:abstractNumId="9" w15:restartNumberingAfterBreak="0">
     <w:nsid w:val="784C4B93"/>
     <w:multiLevelType w:val="multilevel"/>
     <w:tmpl w:val="36223E04"/>
@@ -2006,7 +2127,7 @@
       </w:rPr>
     </w:lvl>
   </w:abstractNum>
-  <w:abstractNum w:abstractNumId="9" w15:restartNumberingAfterBreak="0">
+  <w:abstractNum w:abstractNumId="10" w15:restartNumberingAfterBreak="0">
     <w:nsid w:val="794D3F8C"/>
     <w:multiLevelType w:val="multilevel"/>
     <w:tmpl w:val="4006AE38"/>
@@ -2120,13 +2241,13 @@
     </w:lvl>
   </w:abstractNum>
   <w:num w:numId="1" w16cid:durableId="35396238">
-    <w:abstractNumId w:val="6"/>
+    <w:abstractNumId w:val="7"/>
   </w:num>
   <w:num w:numId="2" w16cid:durableId="1277716718">
     <w:abstractNumId w:val="3"/>
   </w:num>
   <w:num w:numId="3" w16cid:durableId="646395794">
-    <w:abstractNumId w:val="8"/>
+    <w:abstractNumId w:val="9"/>
   </w:num>
   <w:num w:numId="4" w16cid:durableId="517475077">
     <w:abstractNumId w:val="0"/>
@@ -2135,7 +2256,7 @@
     <w:abstractNumId w:val="2"/>
   </w:num>
   <w:num w:numId="6" w16cid:durableId="1351377679">
-    <w:abstractNumId w:val="9"/>
+    <w:abstractNumId w:val="10"/>
   </w:num>
   <w:num w:numId="7" w16cid:durableId="1583753733">
     <w:abstractNumId w:val="1"/>
@@ -2147,7 +2268,10 @@
     <w:abstractNumId w:val="4"/>
   </w:num>
   <w:num w:numId="10" w16cid:durableId="1761484379">
-    <w:abstractNumId w:val="7"/>
+    <w:abstractNumId w:val="8"/>
+  </w:num>
+  <w:num w:numId="11" w16cid:durableId="1350327974">
+    <w:abstractNumId w:val="6"/>
   </w:num>
 </w:numbering>
 </file>

</xml_diff>

<commit_message>
Remove old formatted line from example
</commit_message>
<xml_diff>
--- a/DialogueImplementationTool.Tests/Document/Examples/[Locked] Brina Cross City Scenes.docx
+++ b/DialogueImplementationTool.Tests/Document/Examples/[Locked] Brina Cross City Scenes.docx
@@ -32,35 +32,7 @@
         <w:rPr>
           <w:color w:val="9900FF"/>
         </w:rPr>
-        <w:t>[</w:t>
-      </w:r>
-      <w:proofErr w:type="spellStart"/>
-      <w:r>
-        <w:rPr>
-          <w:color w:val="9900FF"/>
-        </w:rPr>
-        <w:t>Astav</w:t>
-      </w:r>
-      <w:proofErr w:type="spellEnd"/>
-      <w:r>
-        <w:rPr>
-          <w:color w:val="9900FF"/>
-        </w:rPr>
-        <w:t xml:space="preserve"> the Old approaches the bar where </w:t>
-      </w:r>
-      <w:proofErr w:type="spellStart"/>
-      <w:r>
-        <w:rPr>
-          <w:color w:val="9900FF"/>
-        </w:rPr>
-        <w:t>Ornev</w:t>
-      </w:r>
-      <w:proofErr w:type="spellEnd"/>
-      <w:r>
-        <w:rPr>
-          <w:color w:val="9900FF"/>
-        </w:rPr>
-        <w:t xml:space="preserve"> is standing]</w:t>
+        <w:t>[Astav the Old approaches the bar where Ornev is standing]</w:t>
       </w:r>
     </w:p>
     <w:p>
@@ -70,30 +42,14 @@
           <w:numId w:val="4"/>
         </w:numPr>
       </w:pPr>
-      <w:proofErr w:type="spellStart"/>
-      <w:r>
-        <w:rPr>
-          <w:b/>
-        </w:rPr>
-        <w:t>Ornev</w:t>
-      </w:r>
-      <w:proofErr w:type="spellEnd"/>
-      <w:r>
-        <w:rPr>
-          <w:b/>
-        </w:rPr>
-        <w:t xml:space="preserve">: </w:t>
-      </w:r>
-      <w:r>
-        <w:t xml:space="preserve">There you are, </w:t>
-      </w:r>
-      <w:proofErr w:type="spellStart"/>
-      <w:r>
-        <w:t>Astav</w:t>
-      </w:r>
-      <w:proofErr w:type="spellEnd"/>
-      <w:r>
-        <w:t>! Thought you'd be in again today. Had your usual half poured when you walked through the door!</w:t>
+      <w:r>
+        <w:rPr>
+          <w:b/>
+        </w:rPr>
+        <w:t xml:space="preserve">Ornev: </w:t>
+      </w:r>
+      <w:r>
+        <w:t>There you are, Astav! Thought you'd be in again today. Had your usual half poured when you walked through the door!</w:t>
       </w:r>
     </w:p>
     <w:p>
@@ -103,19 +59,11 @@
           <w:numId w:val="4"/>
         </w:numPr>
       </w:pPr>
-      <w:proofErr w:type="spellStart"/>
-      <w:r>
-        <w:rPr>
-          <w:b/>
-        </w:rPr>
-        <w:t>Astav</w:t>
-      </w:r>
-      <w:proofErr w:type="spellEnd"/>
-      <w:r>
-        <w:rPr>
-          <w:b/>
-        </w:rPr>
-        <w:t xml:space="preserve">: </w:t>
+      <w:r>
+        <w:rPr>
+          <w:b/>
+        </w:rPr>
+        <w:t xml:space="preserve">Astav: </w:t>
       </w:r>
       <w:r>
         <w:rPr>
@@ -124,15 +72,7 @@
         <w:t>[morose]</w:t>
       </w:r>
       <w:r>
-        <w:t xml:space="preserve"> Thanks, </w:t>
-      </w:r>
-      <w:proofErr w:type="spellStart"/>
-      <w:r>
-        <w:t>Ornev</w:t>
-      </w:r>
-      <w:proofErr w:type="spellEnd"/>
-      <w:r>
-        <w:t>. Glad someone's thinking of me.</w:t>
+        <w:t xml:space="preserve"> Thanks, Ornev. Glad someone's thinking of me.</w:t>
       </w:r>
     </w:p>
     <w:p>
@@ -142,19 +82,11 @@
           <w:numId w:val="4"/>
         </w:numPr>
       </w:pPr>
-      <w:proofErr w:type="spellStart"/>
-      <w:r>
-        <w:rPr>
-          <w:b/>
-        </w:rPr>
-        <w:t>Ornev</w:t>
-      </w:r>
-      <w:proofErr w:type="spellEnd"/>
-      <w:r>
-        <w:rPr>
-          <w:b/>
-        </w:rPr>
-        <w:t>:</w:t>
+      <w:r>
+        <w:rPr>
+          <w:b/>
+        </w:rPr>
+        <w:t>Ornev:</w:t>
       </w:r>
       <w:r>
         <w:t xml:space="preserve"> Of course. I always like having a fellow sailor around to trade stories with.</w:t>
@@ -167,19 +99,11 @@
           <w:numId w:val="4"/>
         </w:numPr>
       </w:pPr>
-      <w:proofErr w:type="spellStart"/>
-      <w:r>
-        <w:rPr>
-          <w:b/>
-        </w:rPr>
-        <w:t>Astav</w:t>
-      </w:r>
-      <w:proofErr w:type="spellEnd"/>
-      <w:r>
-        <w:rPr>
-          <w:b/>
-        </w:rPr>
-        <w:t xml:space="preserve">: </w:t>
+      <w:r>
+        <w:rPr>
+          <w:b/>
+        </w:rPr>
+        <w:t xml:space="preserve">Astav: </w:t>
       </w:r>
       <w:r>
         <w:t>I ever tell you about the time our skipper was half drunk and we almost ran aground in Topal Bay?</w:t>
@@ -192,19 +116,11 @@
           <w:numId w:val="4"/>
         </w:numPr>
       </w:pPr>
-      <w:proofErr w:type="spellStart"/>
-      <w:r>
-        <w:rPr>
-          <w:b/>
-        </w:rPr>
-        <w:t>Ornev</w:t>
-      </w:r>
-      <w:proofErr w:type="spellEnd"/>
-      <w:r>
-        <w:rPr>
-          <w:b/>
-        </w:rPr>
-        <w:t>:</w:t>
+      <w:r>
+        <w:rPr>
+          <w:b/>
+        </w:rPr>
+        <w:t>Ornev:</w:t>
       </w:r>
       <w:r>
         <w:t xml:space="preserve"> One of my favorites! I haven't heard that one in a while.</w:t>
@@ -217,19 +133,11 @@
           <w:numId w:val="4"/>
         </w:numPr>
       </w:pPr>
-      <w:proofErr w:type="spellStart"/>
-      <w:r>
-        <w:rPr>
-          <w:b/>
-        </w:rPr>
-        <w:t>Astav</w:t>
-      </w:r>
-      <w:proofErr w:type="spellEnd"/>
-      <w:r>
-        <w:rPr>
-          <w:b/>
-        </w:rPr>
-        <w:t xml:space="preserve">: </w:t>
+      <w:r>
+        <w:rPr>
+          <w:b/>
+        </w:rPr>
+        <w:t xml:space="preserve">Astav: </w:t>
       </w:r>
       <w:r>
         <w:rPr>
@@ -294,65 +202,14 @@
             <w:color w:val="1155CC"/>
             <w:u w:val="single"/>
           </w:rPr>
-          <w:t xml:space="preserve">Medicine for </w:t>
+          <w:t>Medicine for Claxter</w:t>
         </w:r>
-        <w:proofErr w:type="spellStart"/>
-        <w:r>
-          <w:rPr>
-            <w:color w:val="1155CC"/>
-            <w:u w:val="single"/>
-          </w:rPr>
-          <w:t>Claxter</w:t>
-        </w:r>
-        <w:proofErr w:type="spellEnd"/>
       </w:hyperlink>
       <w:r>
         <w:rPr>
           <w:color w:val="9900FF"/>
         </w:rPr>
-        <w:t xml:space="preserve"> is completed] [</w:t>
-      </w:r>
-      <w:proofErr w:type="spellStart"/>
-      <w:r>
-        <w:rPr>
-          <w:color w:val="9900FF"/>
-        </w:rPr>
-        <w:t>Claxter</w:t>
-      </w:r>
-      <w:proofErr w:type="spellEnd"/>
-      <w:r>
-        <w:rPr>
-          <w:color w:val="9900FF"/>
-        </w:rPr>
-        <w:t xml:space="preserve"> </w:t>
-      </w:r>
-      <w:proofErr w:type="spellStart"/>
-      <w:r>
-        <w:rPr>
-          <w:color w:val="9900FF"/>
-        </w:rPr>
-        <w:t>Bursio</w:t>
-      </w:r>
-      <w:proofErr w:type="spellEnd"/>
-      <w:r>
-        <w:rPr>
-          <w:color w:val="9900FF"/>
-        </w:rPr>
-        <w:t xml:space="preserve"> approaches </w:t>
-      </w:r>
-      <w:proofErr w:type="spellStart"/>
-      <w:r>
-        <w:rPr>
-          <w:color w:val="9900FF"/>
-        </w:rPr>
-        <w:t>Ornev</w:t>
-      </w:r>
-      <w:proofErr w:type="spellEnd"/>
-      <w:r>
-        <w:rPr>
-          <w:color w:val="9900FF"/>
-        </w:rPr>
-        <w:t xml:space="preserve"> in the Golden Retreat]</w:t>
+        <w:t xml:space="preserve"> is completed] [Claxter Bursio approaches Ornev in the Golden Retreat]</w:t>
       </w:r>
     </w:p>
     <w:p>
@@ -362,19 +219,11 @@
           <w:numId w:val="2"/>
         </w:numPr>
       </w:pPr>
-      <w:proofErr w:type="spellStart"/>
-      <w:r>
-        <w:rPr>
-          <w:b/>
-        </w:rPr>
-        <w:t>Ornev</w:t>
-      </w:r>
-      <w:proofErr w:type="spellEnd"/>
-      <w:r>
-        <w:rPr>
-          <w:b/>
-        </w:rPr>
-        <w:t>:</w:t>
+      <w:r>
+        <w:rPr>
+          <w:b/>
+        </w:rPr>
+        <w:t>Ornev:</w:t>
       </w:r>
       <w:r>
         <w:rPr>
@@ -383,36 +232,7 @@
         <w:t xml:space="preserve"> </w:t>
       </w:r>
       <w:r>
-        <w:rPr>
-          <w:bCs/>
-        </w:rPr>
-        <w:t>[r</w:t>
-      </w:r>
-      <w:r>
-        <w:rPr>
-          <w:bCs/>
-        </w:rPr>
-        <w:t>andom</w:t>
-      </w:r>
-      <w:r>
-        <w:rPr>
-          <w:bCs/>
-        </w:rPr>
-        <w:t>]</w:t>
-      </w:r>
-      <w:r>
-        <w:rPr>
-          <w:b/>
-        </w:rPr>
-        <w:t xml:space="preserve"> </w:t>
-      </w:r>
-      <w:proofErr w:type="spellStart"/>
-      <w:r>
-        <w:t>Claxter</w:t>
-      </w:r>
-      <w:proofErr w:type="spellEnd"/>
-      <w:r>
-        <w:t>! How are you doing today?</w:t>
+        <w:t>Claxter! How are you doing today?</w:t>
       </w:r>
     </w:p>
     <w:p>
@@ -422,46 +242,29 @@
           <w:numId w:val="2"/>
         </w:numPr>
       </w:pPr>
-      <w:proofErr w:type="spellStart"/>
-      <w:r>
-        <w:rPr>
-          <w:b/>
-        </w:rPr>
-        <w:t>Ornev</w:t>
-      </w:r>
-      <w:proofErr w:type="spellEnd"/>
-      <w:r>
-        <w:rPr>
-          <w:b/>
-        </w:rPr>
-        <w:t xml:space="preserve">: </w:t>
-      </w:r>
-      <w:r>
-        <w:rPr>
-          <w:bCs/>
-        </w:rPr>
-        <w:t>[r</w:t>
-      </w:r>
-      <w:r>
-        <w:rPr>
-          <w:bCs/>
-        </w:rPr>
-        <w:t>andom</w:t>
-      </w:r>
-      <w:r>
-        <w:rPr>
-          <w:bCs/>
-        </w:rPr>
-        <w:t>]</w:t>
-      </w:r>
-      <w:r>
-        <w:rPr>
-          <w:b/>
-        </w:rPr>
+      <w:r>
+        <w:rPr>
+          <w:b/>
+        </w:rPr>
+        <w:t>Claxter:</w:t>
+      </w:r>
+      <w:r>
         <w:t xml:space="preserve"> </w:t>
       </w:r>
       <w:r>
-        <w:t>Hello, how are you?</w:t>
+        <w:rPr>
+          <w:color w:val="FF9900"/>
+        </w:rPr>
+        <w:t>[nervous]</w:t>
+      </w:r>
+      <w:r>
+        <w:rPr>
+          <w:b/>
+        </w:rPr>
+        <w:t xml:space="preserve"> </w:t>
+      </w:r>
+      <w:r>
+        <w:t>Not well, I'm afraid. My heart is racing, I can't catch my breath, my fingers have this awful tingling, and I--</w:t>
       </w:r>
     </w:p>
     <w:p>
@@ -471,37 +274,20 @@
           <w:numId w:val="2"/>
         </w:numPr>
       </w:pPr>
-      <w:proofErr w:type="spellStart"/>
-      <w:r>
-        <w:rPr>
-          <w:b/>
-        </w:rPr>
-        <w:t>Claxter</w:t>
-      </w:r>
-      <w:proofErr w:type="spellEnd"/>
-      <w:r>
-        <w:rPr>
-          <w:b/>
-        </w:rPr>
-        <w:t>:</w:t>
-      </w:r>
-      <w:r>
+      <w:r>
+        <w:rPr>
+          <w:b/>
+        </w:rPr>
+        <w:t>Ornev:</w:t>
+      </w:r>
+      <w:r>
+        <w:rPr>
+          <w:color w:val="FF9900"/>
+        </w:rPr>
         <w:t xml:space="preserve"> </w:t>
       </w:r>
       <w:r>
-        <w:rPr>
-          <w:color w:val="FF9900"/>
-        </w:rPr>
-        <w:t>[nervous]</w:t>
-      </w:r>
-      <w:r>
-        <w:rPr>
-          <w:b/>
-        </w:rPr>
-        <w:t xml:space="preserve"> </w:t>
-      </w:r>
-      <w:r>
-        <w:t>Not well, I'm afraid. My heart is racing, I can't catch my breath, my fingers have this awful tingling, and I--</w:t>
+        <w:t>Oh, I forgot to not ask... Unfortunately, friend, the only thing I can cure are the shakes. And they just come back twice as nasty! (laugh)</w:t>
       </w:r>
     </w:p>
     <w:p>
@@ -511,28 +297,14 @@
           <w:numId w:val="2"/>
         </w:numPr>
       </w:pPr>
-      <w:proofErr w:type="spellStart"/>
-      <w:r>
-        <w:rPr>
-          <w:b/>
-        </w:rPr>
-        <w:t>Ornev</w:t>
-      </w:r>
-      <w:proofErr w:type="spellEnd"/>
-      <w:r>
-        <w:rPr>
-          <w:b/>
-        </w:rPr>
-        <w:t>:</w:t>
-      </w:r>
-      <w:r>
-        <w:rPr>
-          <w:color w:val="FF9900"/>
-        </w:rPr>
-        <w:t xml:space="preserve"> </w:t>
-      </w:r>
-      <w:r>
-        <w:t>Oh, I forgot to not ask... Unfortunately, friend, the only thing I can cure are the shakes. And they just come back twice as nasty! (laugh)</w:t>
+      <w:r>
+        <w:rPr>
+          <w:b/>
+        </w:rPr>
+        <w:t xml:space="preserve">Claxter: </w:t>
+      </w:r>
+      <w:r>
+        <w:t>Oh yes... well... in that case, I'll just have a bowl of stew and some bread.</w:t>
       </w:r>
     </w:p>
     <w:p>
@@ -542,44 +314,11 @@
           <w:numId w:val="2"/>
         </w:numPr>
       </w:pPr>
-      <w:proofErr w:type="spellStart"/>
-      <w:r>
-        <w:rPr>
-          <w:b/>
-        </w:rPr>
-        <w:t>Claxter</w:t>
-      </w:r>
-      <w:proofErr w:type="spellEnd"/>
-      <w:r>
-        <w:rPr>
-          <w:b/>
-        </w:rPr>
-        <w:t xml:space="preserve">: </w:t>
-      </w:r>
-      <w:r>
-        <w:t>Oh yes... well... in that case, I'll just have a bowl of stew and some bread.</w:t>
-      </w:r>
-    </w:p>
-    <w:p>
-      <w:pPr>
-        <w:numPr>
-          <w:ilvl w:val="0"/>
-          <w:numId w:val="2"/>
-        </w:numPr>
-      </w:pPr>
-      <w:proofErr w:type="spellStart"/>
-      <w:r>
-        <w:rPr>
-          <w:b/>
-        </w:rPr>
-        <w:t>Ornev</w:t>
-      </w:r>
-      <w:proofErr w:type="spellEnd"/>
-      <w:r>
-        <w:rPr>
-          <w:b/>
-        </w:rPr>
-        <w:t xml:space="preserve">: </w:t>
+      <w:r>
+        <w:rPr>
+          <w:b/>
+        </w:rPr>
+        <w:t xml:space="preserve">Ornev: </w:t>
       </w:r>
       <w:r>
         <w:t>I'll bring that right out!</w:t>
@@ -600,14 +339,12 @@
           <w:numId w:val="11"/>
         </w:numPr>
       </w:pPr>
-      <w:proofErr w:type="spellStart"/>
       <w:r>
         <w:rPr>
           <w:b/>
         </w:rPr>
         <w:t>Ornev</w:t>
       </w:r>
-      <w:proofErr w:type="spellEnd"/>
     </w:p>
     <w:p>
       <w:pPr>
@@ -616,13 +353,8 @@
           <w:numId w:val="11"/>
         </w:numPr>
       </w:pPr>
-      <w:proofErr w:type="spellStart"/>
-      <w:r>
-        <w:t>Claxter</w:t>
-      </w:r>
-      <w:proofErr w:type="spellEnd"/>
-      <w:r>
-        <w:t>! How are you doing today?</w:t>
+      <w:r>
+        <w:t>Claxter! How are you doing today?</w:t>
       </w:r>
     </w:p>
     <w:p>
@@ -643,14 +375,12 @@
           <w:numId w:val="11"/>
         </w:numPr>
       </w:pPr>
-      <w:proofErr w:type="spellStart"/>
       <w:r>
         <w:rPr>
           <w:b/>
         </w:rPr>
         <w:t>Claxter</w:t>
       </w:r>
-      <w:proofErr w:type="spellEnd"/>
     </w:p>
     <w:p>
       <w:pPr>
@@ -696,14 +426,12 @@
           <w:numId w:val="11"/>
         </w:numPr>
       </w:pPr>
-      <w:proofErr w:type="spellStart"/>
       <w:r>
         <w:rPr>
           <w:b/>
         </w:rPr>
         <w:t>Ornev</w:t>
       </w:r>
-      <w:proofErr w:type="spellEnd"/>
     </w:p>
     <w:p>
       <w:pPr>
@@ -724,15 +452,7 @@
         </w:numPr>
       </w:pPr>
       <w:r>
-        <w:t xml:space="preserve">I can try to help you, but you </w:t>
-      </w:r>
-      <w:proofErr w:type="gramStart"/>
-      <w:r>
-        <w:t>have to</w:t>
-      </w:r>
-      <w:proofErr w:type="gramEnd"/>
-      <w:r>
-        <w:t xml:space="preserve"> trust me.</w:t>
+        <w:t>I can try to help you, but you have to trust me.</w:t>
       </w:r>
     </w:p>
     <w:p>
@@ -767,35 +487,7 @@
         <w:rPr>
           <w:color w:val="9900FF"/>
         </w:rPr>
-        <w:t>[</w:t>
-      </w:r>
-      <w:proofErr w:type="spellStart"/>
-      <w:r>
-        <w:rPr>
-          <w:color w:val="9900FF"/>
-        </w:rPr>
-        <w:t>Astav</w:t>
-      </w:r>
-      <w:proofErr w:type="spellEnd"/>
-      <w:r>
-        <w:rPr>
-          <w:color w:val="9900FF"/>
-        </w:rPr>
-        <w:t xml:space="preserve"> approaches </w:t>
-      </w:r>
-      <w:proofErr w:type="spellStart"/>
-      <w:r>
-        <w:rPr>
-          <w:color w:val="9900FF"/>
-        </w:rPr>
-        <w:t>Fothir</w:t>
-      </w:r>
-      <w:proofErr w:type="spellEnd"/>
-      <w:r>
-        <w:rPr>
-          <w:color w:val="9900FF"/>
-        </w:rPr>
-        <w:t xml:space="preserve"> outside his smithy]</w:t>
+        <w:t>[Astav approaches Fothir outside his smithy]</w:t>
       </w:r>
     </w:p>
     <w:p>
@@ -805,31 +497,14 @@
           <w:numId w:val="3"/>
         </w:numPr>
       </w:pPr>
-      <w:proofErr w:type="spellStart"/>
-      <w:r>
-        <w:rPr>
-          <w:b/>
-        </w:rPr>
-        <w:lastRenderedPageBreak/>
-        <w:t>Astav</w:t>
-      </w:r>
-      <w:proofErr w:type="spellEnd"/>
-      <w:r>
-        <w:rPr>
-          <w:b/>
-        </w:rPr>
-        <w:t xml:space="preserve">: </w:t>
-      </w:r>
-      <w:r>
-        <w:t xml:space="preserve">Another day of hard work at the forge, </w:t>
-      </w:r>
-      <w:proofErr w:type="spellStart"/>
-      <w:r>
-        <w:t>Fothir</w:t>
-      </w:r>
-      <w:proofErr w:type="spellEnd"/>
-      <w:r>
-        <w:t>?</w:t>
+      <w:r>
+        <w:rPr>
+          <w:b/>
+        </w:rPr>
+        <w:t xml:space="preserve">Astav: </w:t>
+      </w:r>
+      <w:r>
+        <w:t>Another day of hard work at the forge, Fothir?</w:t>
       </w:r>
     </w:p>
     <w:p>
@@ -839,19 +514,12 @@
           <w:numId w:val="3"/>
         </w:numPr>
       </w:pPr>
-      <w:proofErr w:type="spellStart"/>
-      <w:r>
-        <w:rPr>
-          <w:b/>
-        </w:rPr>
-        <w:t>Fothir</w:t>
-      </w:r>
-      <w:proofErr w:type="spellEnd"/>
-      <w:r>
-        <w:rPr>
-          <w:b/>
-        </w:rPr>
-        <w:t>:</w:t>
+      <w:r>
+        <w:rPr>
+          <w:b/>
+        </w:rPr>
+        <w:lastRenderedPageBreak/>
+        <w:t>Fothir:</w:t>
       </w:r>
       <w:r>
         <w:rPr>
@@ -861,15 +529,7 @@
         <w:t xml:space="preserve"> </w:t>
       </w:r>
       <w:r>
-        <w:t xml:space="preserve">I haven't had a hard day of work since the age of Reman </w:t>
-      </w:r>
-      <w:proofErr w:type="spellStart"/>
-      <w:r>
-        <w:t>Cyrodiil</w:t>
-      </w:r>
-      <w:proofErr w:type="spellEnd"/>
-      <w:r>
-        <w:t>. Mostly Cela's repairs and horse shoes for passers through.</w:t>
+        <w:t>I haven't had a hard day of work since the age of Reman Cyrodiil. Mostly Cela's repairs and horse shoes for passers through.</w:t>
       </w:r>
     </w:p>
     <w:p>
@@ -879,19 +539,11 @@
           <w:numId w:val="3"/>
         </w:numPr>
       </w:pPr>
-      <w:proofErr w:type="spellStart"/>
-      <w:r>
-        <w:rPr>
-          <w:b/>
-        </w:rPr>
-        <w:t>Astav</w:t>
-      </w:r>
-      <w:proofErr w:type="spellEnd"/>
-      <w:r>
-        <w:rPr>
-          <w:b/>
-        </w:rPr>
-        <w:t xml:space="preserve">: </w:t>
+      <w:r>
+        <w:rPr>
+          <w:b/>
+        </w:rPr>
+        <w:t xml:space="preserve">Astav: </w:t>
       </w:r>
       <w:r>
         <w:t>That's life in Brina Cross - the town on the way to everywhere else. When I settled down for a quiet life, I never thought I'd miss trouble so much.</w:t>
@@ -904,19 +556,11 @@
           <w:numId w:val="3"/>
         </w:numPr>
       </w:pPr>
-      <w:proofErr w:type="spellStart"/>
-      <w:r>
-        <w:rPr>
-          <w:b/>
-        </w:rPr>
-        <w:t>Fothir</w:t>
-      </w:r>
-      <w:proofErr w:type="spellEnd"/>
-      <w:r>
-        <w:rPr>
-          <w:b/>
-        </w:rPr>
-        <w:t xml:space="preserve">: </w:t>
+      <w:r>
+        <w:rPr>
+          <w:b/>
+        </w:rPr>
+        <w:t xml:space="preserve">Fothir: </w:t>
       </w:r>
       <w:r>
         <w:t>If it's trouble you want, Cela might know where you can find some Daedra.</w:t>
@@ -929,19 +573,11 @@
           <w:numId w:val="3"/>
         </w:numPr>
       </w:pPr>
-      <w:proofErr w:type="spellStart"/>
-      <w:r>
-        <w:rPr>
-          <w:b/>
-        </w:rPr>
-        <w:t>Astav</w:t>
-      </w:r>
-      <w:proofErr w:type="spellEnd"/>
-      <w:r>
-        <w:rPr>
-          <w:b/>
-        </w:rPr>
-        <w:t xml:space="preserve">: </w:t>
+      <w:r>
+        <w:rPr>
+          <w:b/>
+        </w:rPr>
+        <w:t xml:space="preserve">Astav: </w:t>
       </w:r>
       <w:r>
         <w:rPr>
@@ -960,19 +596,11 @@
           <w:numId w:val="3"/>
         </w:numPr>
       </w:pPr>
-      <w:proofErr w:type="spellStart"/>
-      <w:r>
-        <w:rPr>
-          <w:b/>
-        </w:rPr>
-        <w:t>Fothir</w:t>
-      </w:r>
-      <w:proofErr w:type="spellEnd"/>
-      <w:r>
-        <w:rPr>
-          <w:b/>
-        </w:rPr>
-        <w:t xml:space="preserve">: </w:t>
+      <w:r>
+        <w:rPr>
+          <w:b/>
+        </w:rPr>
+        <w:t xml:space="preserve">Fothir: </w:t>
       </w:r>
       <w:r>
         <w:rPr>

</xml_diff>